<commit_message>
把字符串里面的(), (&nbsp;), (&nbsp;&nbsp;), (&nbsp;&nbsp;&nbsp;)等全部换成4个&nbsp;
</commit_message>
<xml_diff>
--- a/test/order.docx
+++ b/test/order.docx
@@ -3,6 +3,23 @@
 <w:document xmlns:wpc="http://schemas.microsoft.com/office/word/2010/wordprocessingCanvas" xmlns:cx="http://schemas.microsoft.com/office/drawing/2014/chartex" xmlns:cx1="http://schemas.microsoft.com/office/drawing/2015/9/8/chartex" xmlns:cx2="http://schemas.microsoft.com/office/drawing/2015/10/21/chartex" xmlns:cx3="http://schemas.microsoft.com/office/drawing/2016/5/9/chartex" xmlns:cx4="http://schemas.microsoft.com/office/drawing/2016/5/10/chartex" xmlns:cx5="http://schemas.microsoft.com/office/drawing/2016/5/11/chartex" xmlns:cx6="http://schemas.microsoft.com/office/drawing/2016/5/12/chartex" xmlns:cx7="http://schemas.microsoft.com/office/drawing/2016/5/13/chartex" xmlns:cx8="http://schemas.microsoft.com/office/drawing/2016/5/14/chartex" xmlns:mc="http://schemas.openxmlformats.org/markup-compatibility/2006" xmlns:aink="http://schemas.microsoft.com/office/drawing/2016/ink" xmlns:am3d="http://schemas.microsoft.com/office/drawing/2017/model3d" xmlns:o="urn:schemas-microsoft-com:office:office" xmlns:r="http://schemas.openxmlformats.org/officeDocument/2006/relationships" xmlns:m="http://schemas.openxmlformats.org/officeDocument/2006/math" xmlns:v="urn:schemas-microsoft-com:vml" xmlns:wp14="http://schemas.microsoft.com/office/word/2010/wordprocessingDrawing" xmlns:wp="http://schemas.openxmlformats.org/drawingml/2006/wordprocessingDrawing" xmlns:w10="urn:schemas-microsoft-com:office:word" xmlns:w="http://schemas.openxmlformats.org/wordprocessingml/2006/main" xmlns:w14="http://schemas.microsoft.com/office/word/2010/wordml" xmlns:w15="http://schemas.microsoft.com/office/word/2012/wordml" xmlns:w16cid="http://schemas.microsoft.com/office/word/2016/wordml/cid" xmlns:w16se="http://schemas.microsoft.com/office/word/2015/wordml/symex" xmlns:wpg="http://schemas.microsoft.com/office/word/2010/wordprocessingGroup" xmlns:wpi="http://schemas.microsoft.com/office/word/2010/wordprocessingInk" xmlns:wne="http://schemas.microsoft.com/office/word/2006/wordml" xmlns:wps="http://schemas.microsoft.com/office/word/2010/wordprocessingShape" mc:Ignorable="w14 w15 w16se w16cid wp14">
   <w:body>
     <w:p>
+      <w:proofErr w:type="spellStart"/>
+      <w:r>
+        <w:t>A</w:t>
+      </w:r>
+      <w:r>
+        <w:rPr>
+          <w:rFonts w:hint="eastAsia"/>
+        </w:rPr>
+        <w:t>bc</w:t>
+      </w:r>
+      <w:r>
+        <w:rPr>
+          <w:rFonts w:hint="eastAsia"/>
+        </w:rPr>
+        <w:t>d</w:t>
+      </w:r>
+      <w:proofErr w:type="spellEnd"/>
       <w:r>
         <w:rPr>
           <w:rFonts w:hint="eastAsia"/>
@@ -10,7 +27,10 @@
         <w:t>测试自动序号。</w:t>
       </w:r>
     </w:p>
-    <w:p/>
+    <w:p>
+      <w:bookmarkStart w:id="0" w:name="_GoBack"/>
+      <w:bookmarkEnd w:id="0"/>
+    </w:p>
     <w:p>
       <w:pPr>
         <w:pStyle w:val="ab"/>
@@ -296,8 +316,16 @@
         <w:rPr>
           <w:rFonts w:hint="eastAsia"/>
         </w:rPr>
-        <w:t>哈哈哈</w:t>
-      </w:r>
+        <w:t>哈哈</w:t>
+      </w:r>
+      <w:proofErr w:type="gramStart"/>
+      <w:r>
+        <w:rPr>
+          <w:rFonts w:hint="eastAsia"/>
+        </w:rPr>
+        <w:t>哈</w:t>
+      </w:r>
+      <w:proofErr w:type="gramEnd"/>
     </w:p>
     <w:p>
       <w:pPr>
@@ -491,6 +519,7 @@
         </w:numPr>
         <w:ind w:right="840" w:firstLineChars="0"/>
       </w:pPr>
+      <w:proofErr w:type="spellStart"/>
       <w:r>
         <w:t>A</w:t>
       </w:r>
@@ -500,6 +529,7 @@
         </w:rPr>
         <w:t>sdasd</w:t>
       </w:r>
+      <w:proofErr w:type="spellEnd"/>
     </w:p>
     <w:p>
       <w:pPr>
@@ -509,9 +539,6 @@
           <w:numId w:val="19"/>
         </w:numPr>
         <w:ind w:right="840" w:firstLineChars="0"/>
-        <w:rPr>
-          <w:rFonts w:hint="eastAsia"/>
-        </w:rPr>
       </w:pPr>
       <w:r>
         <w:rPr>
@@ -522,8 +549,6 @@
       <w:r>
         <w:t>23123</w:t>
       </w:r>
-      <w:bookmarkStart w:id="0" w:name="_GoBack"/>
-      <w:bookmarkEnd w:id="0"/>
     </w:p>
     <w:sectPr>
       <w:footerReference w:type="even" r:id="rId8"/>
@@ -588,7 +613,7 @@
       <w:rPr>
         <w:noProof/>
       </w:rPr>
-      <w:instrText>4</w:instrText>
+      <w:instrText>2</w:instrText>
     </w:r>
     <w:r>
       <w:rPr>
@@ -606,7 +631,7 @@
       <w:rPr>
         <w:noProof/>
       </w:rPr>
-      <w:t>4</w:t>
+      <w:t>2</w:t>
     </w:r>
     <w:r>
       <w:fldChar w:fldCharType="end"/>
@@ -636,7 +661,7 @@
       <w:rPr>
         <w:noProof/>
       </w:rPr>
-      <w:instrText>6</w:instrText>
+      <w:instrText>2</w:instrText>
     </w:r>
     <w:r>
       <w:rPr>
@@ -654,7 +679,7 @@
       <w:rPr>
         <w:noProof/>
       </w:rPr>
-      <w:t>6</w:t>
+      <w:t>2</w:t>
     </w:r>
     <w:r>
       <w:fldChar w:fldCharType="end"/>
@@ -749,7 +774,7 @@
       <w:rPr>
         <w:noProof/>
       </w:rPr>
-      <w:instrText>1</w:instrText>
+      <w:instrText>2</w:instrText>
     </w:r>
     <w:r>
       <w:rPr>
@@ -767,7 +792,7 @@
       <w:rPr>
         <w:noProof/>
       </w:rPr>
-      <w:t>1</w:t>
+      <w:t>2</w:t>
     </w:r>
     <w:r>
       <w:fldChar w:fldCharType="end"/>
@@ -3225,7 +3250,7 @@
         <a:sysClr val="windowText" lastClr="000000"/>
       </a:dk1>
       <a:lt1>
-        <a:sysClr val="window" lastClr="FFFFFF"/>
+        <a:sysClr val="window" lastClr="CCE8CF"/>
       </a:lt1>
       <a:dk2>
         <a:srgbClr val="1F497D"/>
@@ -3507,7 +3532,7 @@
 </file>
 
 <file path=customXml/itemProps1.xml><?xml version="1.0" encoding="utf-8"?>
-<ds:datastoreItem xmlns:ds="http://schemas.openxmlformats.org/officeDocument/2006/customXml" ds:itemID="{95B1942F-B34B-46E7-A74C-2E342C4D04C3}">
+<ds:datastoreItem xmlns:ds="http://schemas.openxmlformats.org/officeDocument/2006/customXml" ds:itemID="{585BC21C-2C17-4C6C-BB7A-8CE73CFA9949}">
   <ds:schemaRefs>
     <ds:schemaRef ds:uri="http://schemas.openxmlformats.org/officeDocument/2006/bibliography"/>
   </ds:schemaRefs>

</xml_diff>